<commit_message>
fix bug in word style reference `body text` dble space
</commit_message>
<xml_diff>
--- a/text/word-style-reference-ttmanu.docx
+++ b/text/word-style-reference-ttmanu.docx
@@ -78,10 +78,7 @@
         <w:pStyle w:val="FirstParagraph"/>
       </w:pPr>
       <w:r>
-        <w:t>When y</w:t>
-      </w:r>
-      <w:r>
-        <w:t xml:space="preserve">ou click the </w:t>
+        <w:t xml:space="preserve">When you click the </w:t>
       </w:r>
       <w:r>
         <w:rPr>
@@ -127,13 +124,7 @@
         <w:rPr>
           <w:rStyle w:val="VerbatimChar"/>
         </w:rPr>
-        <w:t xml:space="preserve">##  Min.   </w:t>
-      </w:r>
-      <w:r>
-        <w:rPr>
-          <w:rStyle w:val="VerbatimChar"/>
-        </w:rPr>
-        <w:t xml:space="preserve">: 4.0   Min.   :  2.00  </w:t>
+        <w:t xml:space="preserve">##  Min.   : 4.0   Min.   :  2.00  </w:t>
       </w:r>
       <w:r>
         <w:br/>
@@ -207,10 +198,7 @@
         <w:pStyle w:val="FirstParagraph"/>
       </w:pPr>
       <w:r>
-        <w:t>You can also embe</w:t>
-      </w:r>
-      <w:r>
-        <w:t>d plots, for example:</w:t>
+        <w:t>You can also embed plots, for example:</w:t>
       </w:r>
     </w:p>
     <w:p>
@@ -341,7 +329,7 @@
   <w:abstractNum w:abstractNumId="0" w15:restartNumberingAfterBreak="0">
     <w:nsid w:val="FFFFFF7C"/>
     <w:multiLevelType w:val="singleLevel"/>
-    <w:tmpl w:val="9750416A"/>
+    <w:tmpl w:val="AA1EDC1C"/>
     <w:lvl w:ilvl="0">
       <w:start w:val="1"/>
       <w:numFmt w:val="decimal"/>
@@ -358,7 +346,7 @@
   <w:abstractNum w:abstractNumId="1" w15:restartNumberingAfterBreak="0">
     <w:nsid w:val="FFFFFF7D"/>
     <w:multiLevelType w:val="singleLevel"/>
-    <w:tmpl w:val="DB783260"/>
+    <w:tmpl w:val="A46AF7AE"/>
     <w:lvl w:ilvl="0">
       <w:start w:val="1"/>
       <w:numFmt w:val="decimal"/>
@@ -375,7 +363,7 @@
   <w:abstractNum w:abstractNumId="2" w15:restartNumberingAfterBreak="0">
     <w:nsid w:val="FFFFFF7E"/>
     <w:multiLevelType w:val="singleLevel"/>
-    <w:tmpl w:val="FD10EC5E"/>
+    <w:tmpl w:val="67407594"/>
     <w:lvl w:ilvl="0">
       <w:start w:val="1"/>
       <w:numFmt w:val="decimal"/>
@@ -392,7 +380,7 @@
   <w:abstractNum w:abstractNumId="3" w15:restartNumberingAfterBreak="0">
     <w:nsid w:val="FFFFFF7F"/>
     <w:multiLevelType w:val="singleLevel"/>
-    <w:tmpl w:val="55C49248"/>
+    <w:tmpl w:val="4CEC6174"/>
     <w:lvl w:ilvl="0">
       <w:start w:val="1"/>
       <w:numFmt w:val="decimal"/>
@@ -409,7 +397,7 @@
   <w:abstractNum w:abstractNumId="4" w15:restartNumberingAfterBreak="0">
     <w:nsid w:val="FFFFFF80"/>
     <w:multiLevelType w:val="singleLevel"/>
-    <w:tmpl w:val="E6B68346"/>
+    <w:tmpl w:val="835AABAE"/>
     <w:lvl w:ilvl="0">
       <w:start w:val="1"/>
       <w:numFmt w:val="bullet"/>
@@ -429,7 +417,7 @@
   <w:abstractNum w:abstractNumId="5" w15:restartNumberingAfterBreak="0">
     <w:nsid w:val="FFFFFF81"/>
     <w:multiLevelType w:val="singleLevel"/>
-    <w:tmpl w:val="9A9030AA"/>
+    <w:tmpl w:val="CDFCE24A"/>
     <w:lvl w:ilvl="0">
       <w:start w:val="1"/>
       <w:numFmt w:val="bullet"/>
@@ -449,7 +437,7 @@
   <w:abstractNum w:abstractNumId="6" w15:restartNumberingAfterBreak="0">
     <w:nsid w:val="FFFFFF82"/>
     <w:multiLevelType w:val="singleLevel"/>
-    <w:tmpl w:val="3EACE146"/>
+    <w:tmpl w:val="C6C02BDC"/>
     <w:lvl w:ilvl="0">
       <w:start w:val="1"/>
       <w:numFmt w:val="bullet"/>
@@ -469,7 +457,7 @@
   <w:abstractNum w:abstractNumId="7" w15:restartNumberingAfterBreak="0">
     <w:nsid w:val="FFFFFF83"/>
     <w:multiLevelType w:val="singleLevel"/>
-    <w:tmpl w:val="DC7C0392"/>
+    <w:tmpl w:val="105AB5B8"/>
     <w:lvl w:ilvl="0">
       <w:start w:val="1"/>
       <w:numFmt w:val="bullet"/>
@@ -489,7 +477,7 @@
   <w:abstractNum w:abstractNumId="8" w15:restartNumberingAfterBreak="0">
     <w:nsid w:val="FFFFFF88"/>
     <w:multiLevelType w:val="singleLevel"/>
-    <w:tmpl w:val="3CC022F8"/>
+    <w:tmpl w:val="02829564"/>
     <w:lvl w:ilvl="0">
       <w:start w:val="1"/>
       <w:numFmt w:val="decimal"/>
@@ -506,7 +494,7 @@
   <w:abstractNum w:abstractNumId="9" w15:restartNumberingAfterBreak="0">
     <w:nsid w:val="FFFFFF89"/>
     <w:multiLevelType w:val="singleLevel"/>
-    <w:tmpl w:val="351A7148"/>
+    <w:tmpl w:val="D3F27A0E"/>
     <w:lvl w:ilvl="0">
       <w:start w:val="1"/>
       <w:numFmt w:val="bullet"/>
@@ -818,6 +806,13 @@
     <w:lsdException w:name="Placeholder Text" w:semiHidden="1"/>
     <w:lsdException w:name="Light Shading"/>
     <w:lsdException w:name="Light List"/>
+    <w:lsdException w:name="Light Grid"/>
+    <w:lsdException w:name="Medium Shading 1"/>
+    <w:lsdException w:name="Medium Shading 2"/>
+    <w:lsdException w:name="Medium List 1"/>
+    <w:lsdException w:name="Medium List 2"/>
+    <w:lsdException w:name="Medium Grid 1"/>
+    <w:lsdException w:name="Medium Grid 2"/>
     <w:lsdException w:name="Medium Grid 3"/>
     <w:lsdException w:name="Dark List"/>
     <w:lsdException w:name="Colorful Shading"/>
@@ -1221,9 +1216,13 @@
     <w:basedOn w:val="Normal"/>
     <w:link w:val="BodyTextChar"/>
     <w:qFormat/>
-    <w:pPr>
-      <w:spacing w:before="180" w:after="180"/>
-    </w:pPr>
+    <w:rsid w:val="009A242C"/>
+    <w:pPr>
+      <w:spacing w:before="180" w:after="180" w:line="480" w:lineRule="auto"/>
+    </w:pPr>
+    <w:rPr>
+      <w:rFonts w:ascii="Arial" w:hAnsi="Arial"/>
+    </w:rPr>
   </w:style>
   <w:style w:type="paragraph" w:customStyle="1" w:styleId="FirstParagraph">
     <w:name w:val="First Paragraph"/>
@@ -1231,12 +1230,6 @@
     <w:next w:val="BodyText"/>
     <w:qFormat/>
     <w:rsid w:val="00BC49A7"/>
-    <w:pPr>
-      <w:spacing w:line="480" w:lineRule="auto"/>
-    </w:pPr>
-    <w:rPr>
-      <w:rFonts w:ascii="Arial" w:hAnsi="Arial"/>
-    </w:rPr>
   </w:style>
   <w:style w:type="paragraph" w:customStyle="1" w:styleId="Compact">
     <w:name w:val="Compact"/>
@@ -1793,7 +1786,10 @@
     <w:name w:val="Body Text Char"/>
     <w:basedOn w:val="DefaultParagraphFont"/>
     <w:link w:val="BodyText"/>
-    <w:rsid w:val="00BC49A7"/>
+    <w:rsid w:val="009A242C"/>
+    <w:rPr>
+      <w:rFonts w:ascii="Arial" w:hAnsi="Arial"/>
+    </w:rPr>
   </w:style>
 </w:styles>
 </file>

</xml_diff>

<commit_message>
full edit (dennis), add PCAWG pathway analysis reference to intro, update word template to fix spacing before and after subsection headers
</commit_message>
<xml_diff>
--- a/text/word-style-reference-ttmanu.docx
+++ b/text/word-style-reference-ttmanu.docx
@@ -329,7 +329,7 @@
   <w:abstractNum w:abstractNumId="0" w15:restartNumberingAfterBreak="0">
     <w:nsid w:val="FFFFFF7C"/>
     <w:multiLevelType w:val="singleLevel"/>
-    <w:tmpl w:val="AA1EDC1C"/>
+    <w:tmpl w:val="21C84CB2"/>
     <w:lvl w:ilvl="0">
       <w:start w:val="1"/>
       <w:numFmt w:val="decimal"/>
@@ -346,7 +346,7 @@
   <w:abstractNum w:abstractNumId="1" w15:restartNumberingAfterBreak="0">
     <w:nsid w:val="FFFFFF7D"/>
     <w:multiLevelType w:val="singleLevel"/>
-    <w:tmpl w:val="A46AF7AE"/>
+    <w:tmpl w:val="DED299E0"/>
     <w:lvl w:ilvl="0">
       <w:start w:val="1"/>
       <w:numFmt w:val="decimal"/>
@@ -363,7 +363,7 @@
   <w:abstractNum w:abstractNumId="2" w15:restartNumberingAfterBreak="0">
     <w:nsid w:val="FFFFFF7E"/>
     <w:multiLevelType w:val="singleLevel"/>
-    <w:tmpl w:val="67407594"/>
+    <w:tmpl w:val="9ACACA3A"/>
     <w:lvl w:ilvl="0">
       <w:start w:val="1"/>
       <w:numFmt w:val="decimal"/>
@@ -380,7 +380,7 @@
   <w:abstractNum w:abstractNumId="3" w15:restartNumberingAfterBreak="0">
     <w:nsid w:val="FFFFFF7F"/>
     <w:multiLevelType w:val="singleLevel"/>
-    <w:tmpl w:val="4CEC6174"/>
+    <w:tmpl w:val="BB5065A8"/>
     <w:lvl w:ilvl="0">
       <w:start w:val="1"/>
       <w:numFmt w:val="decimal"/>
@@ -397,7 +397,7 @@
   <w:abstractNum w:abstractNumId="4" w15:restartNumberingAfterBreak="0">
     <w:nsid w:val="FFFFFF80"/>
     <w:multiLevelType w:val="singleLevel"/>
-    <w:tmpl w:val="835AABAE"/>
+    <w:tmpl w:val="3662AAEA"/>
     <w:lvl w:ilvl="0">
       <w:start w:val="1"/>
       <w:numFmt w:val="bullet"/>
@@ -417,7 +417,7 @@
   <w:abstractNum w:abstractNumId="5" w15:restartNumberingAfterBreak="0">
     <w:nsid w:val="FFFFFF81"/>
     <w:multiLevelType w:val="singleLevel"/>
-    <w:tmpl w:val="CDFCE24A"/>
+    <w:tmpl w:val="7B107D14"/>
     <w:lvl w:ilvl="0">
       <w:start w:val="1"/>
       <w:numFmt w:val="bullet"/>
@@ -437,7 +437,7 @@
   <w:abstractNum w:abstractNumId="6" w15:restartNumberingAfterBreak="0">
     <w:nsid w:val="FFFFFF82"/>
     <w:multiLevelType w:val="singleLevel"/>
-    <w:tmpl w:val="C6C02BDC"/>
+    <w:tmpl w:val="CDACC6BA"/>
     <w:lvl w:ilvl="0">
       <w:start w:val="1"/>
       <w:numFmt w:val="bullet"/>
@@ -457,7 +457,7 @@
   <w:abstractNum w:abstractNumId="7" w15:restartNumberingAfterBreak="0">
     <w:nsid w:val="FFFFFF83"/>
     <w:multiLevelType w:val="singleLevel"/>
-    <w:tmpl w:val="105AB5B8"/>
+    <w:tmpl w:val="5ACE2DC4"/>
     <w:lvl w:ilvl="0">
       <w:start w:val="1"/>
       <w:numFmt w:val="bullet"/>
@@ -477,7 +477,7 @@
   <w:abstractNum w:abstractNumId="8" w15:restartNumberingAfterBreak="0">
     <w:nsid w:val="FFFFFF88"/>
     <w:multiLevelType w:val="singleLevel"/>
-    <w:tmpl w:val="02829564"/>
+    <w:tmpl w:val="3E8E3652"/>
     <w:lvl w:ilvl="0">
       <w:start w:val="1"/>
       <w:numFmt w:val="decimal"/>
@@ -494,7 +494,7 @@
   <w:abstractNum w:abstractNumId="9" w15:restartNumberingAfterBreak="0">
     <w:nsid w:val="FFFFFF89"/>
     <w:multiLevelType w:val="singleLevel"/>
-    <w:tmpl w:val="D3F27A0E"/>
+    <w:tmpl w:val="0352A75C"/>
     <w:lvl w:ilvl="0">
       <w:start w:val="1"/>
       <w:numFmt w:val="bullet"/>
@@ -1080,11 +1080,11 @@
     <w:uiPriority w:val="9"/>
     <w:unhideWhenUsed/>
     <w:qFormat/>
-    <w:rsid w:val="00BC49A7"/>
+    <w:rsid w:val="00FE75CE"/>
     <w:pPr>
       <w:keepNext/>
       <w:keepLines/>
-      <w:spacing w:before="200" w:after="0"/>
+      <w:spacing w:before="240" w:after="240"/>
       <w:outlineLvl w:val="3"/>
     </w:pPr>
     <w:rPr>
@@ -1229,7 +1229,10 @@
     <w:basedOn w:val="BodyText"/>
     <w:next w:val="BodyText"/>
     <w:qFormat/>
-    <w:rsid w:val="00BC49A7"/>
+    <w:rsid w:val="00A626C0"/>
+    <w:pPr>
+      <w:spacing w:before="240" w:after="240"/>
+    </w:pPr>
   </w:style>
   <w:style w:type="paragraph" w:customStyle="1" w:styleId="Compact">
     <w:name w:val="Compact"/>

</xml_diff>

<commit_message>
modify spacing before and after all section & subsection headings in word style template; edit and reflow abstract and introduction
</commit_message>
<xml_diff>
--- a/text/word-style-reference-ttmanu.docx
+++ b/text/word-style-reference-ttmanu.docx
@@ -329,7 +329,7 @@
   <w:abstractNum w:abstractNumId="0" w15:restartNumberingAfterBreak="0">
     <w:nsid w:val="FFFFFF7C"/>
     <w:multiLevelType w:val="singleLevel"/>
-    <w:tmpl w:val="21C84CB2"/>
+    <w:tmpl w:val="8FB243C8"/>
     <w:lvl w:ilvl="0">
       <w:start w:val="1"/>
       <w:numFmt w:val="decimal"/>
@@ -346,7 +346,7 @@
   <w:abstractNum w:abstractNumId="1" w15:restartNumberingAfterBreak="0">
     <w:nsid w:val="FFFFFF7D"/>
     <w:multiLevelType w:val="singleLevel"/>
-    <w:tmpl w:val="DED299E0"/>
+    <w:tmpl w:val="A140993C"/>
     <w:lvl w:ilvl="0">
       <w:start w:val="1"/>
       <w:numFmt w:val="decimal"/>
@@ -363,7 +363,7 @@
   <w:abstractNum w:abstractNumId="2" w15:restartNumberingAfterBreak="0">
     <w:nsid w:val="FFFFFF7E"/>
     <w:multiLevelType w:val="singleLevel"/>
-    <w:tmpl w:val="9ACACA3A"/>
+    <w:tmpl w:val="23DE53A2"/>
     <w:lvl w:ilvl="0">
       <w:start w:val="1"/>
       <w:numFmt w:val="decimal"/>
@@ -380,7 +380,7 @@
   <w:abstractNum w:abstractNumId="3" w15:restartNumberingAfterBreak="0">
     <w:nsid w:val="FFFFFF7F"/>
     <w:multiLevelType w:val="singleLevel"/>
-    <w:tmpl w:val="BB5065A8"/>
+    <w:tmpl w:val="02C8290A"/>
     <w:lvl w:ilvl="0">
       <w:start w:val="1"/>
       <w:numFmt w:val="decimal"/>
@@ -397,7 +397,7 @@
   <w:abstractNum w:abstractNumId="4" w15:restartNumberingAfterBreak="0">
     <w:nsid w:val="FFFFFF80"/>
     <w:multiLevelType w:val="singleLevel"/>
-    <w:tmpl w:val="3662AAEA"/>
+    <w:tmpl w:val="91D2B1D2"/>
     <w:lvl w:ilvl="0">
       <w:start w:val="1"/>
       <w:numFmt w:val="bullet"/>
@@ -417,7 +417,7 @@
   <w:abstractNum w:abstractNumId="5" w15:restartNumberingAfterBreak="0">
     <w:nsid w:val="FFFFFF81"/>
     <w:multiLevelType w:val="singleLevel"/>
-    <w:tmpl w:val="7B107D14"/>
+    <w:tmpl w:val="4D32ED6C"/>
     <w:lvl w:ilvl="0">
       <w:start w:val="1"/>
       <w:numFmt w:val="bullet"/>
@@ -437,7 +437,7 @@
   <w:abstractNum w:abstractNumId="6" w15:restartNumberingAfterBreak="0">
     <w:nsid w:val="FFFFFF82"/>
     <w:multiLevelType w:val="singleLevel"/>
-    <w:tmpl w:val="CDACC6BA"/>
+    <w:tmpl w:val="FCBA0CC6"/>
     <w:lvl w:ilvl="0">
       <w:start w:val="1"/>
       <w:numFmt w:val="bullet"/>
@@ -457,7 +457,7 @@
   <w:abstractNum w:abstractNumId="7" w15:restartNumberingAfterBreak="0">
     <w:nsid w:val="FFFFFF83"/>
     <w:multiLevelType w:val="singleLevel"/>
-    <w:tmpl w:val="5ACE2DC4"/>
+    <w:tmpl w:val="4B9AB9FE"/>
     <w:lvl w:ilvl="0">
       <w:start w:val="1"/>
       <w:numFmt w:val="bullet"/>
@@ -477,7 +477,7 @@
   <w:abstractNum w:abstractNumId="8" w15:restartNumberingAfterBreak="0">
     <w:nsid w:val="FFFFFF88"/>
     <w:multiLevelType w:val="singleLevel"/>
-    <w:tmpl w:val="3E8E3652"/>
+    <w:tmpl w:val="CD68C9DC"/>
     <w:lvl w:ilvl="0">
       <w:start w:val="1"/>
       <w:numFmt w:val="decimal"/>
@@ -494,7 +494,7 @@
   <w:abstractNum w:abstractNumId="9" w15:restartNumberingAfterBreak="0">
     <w:nsid w:val="FFFFFF89"/>
     <w:multiLevelType w:val="singleLevel"/>
-    <w:tmpl w:val="0352A75C"/>
+    <w:tmpl w:val="C4DA9992"/>
     <w:lvl w:ilvl="0">
       <w:start w:val="1"/>
       <w:numFmt w:val="bullet"/>
@@ -1038,11 +1038,11 @@
     <w:uiPriority w:val="9"/>
     <w:unhideWhenUsed/>
     <w:qFormat/>
-    <w:rsid w:val="00BC49A7"/>
+    <w:rsid w:val="006F00F7"/>
     <w:pPr>
       <w:keepNext/>
       <w:keepLines/>
-      <w:spacing w:before="200" w:after="0"/>
+      <w:spacing w:before="240" w:after="240"/>
       <w:outlineLvl w:val="1"/>
     </w:pPr>
     <w:rPr>
@@ -1060,11 +1060,11 @@
     <w:uiPriority w:val="9"/>
     <w:unhideWhenUsed/>
     <w:qFormat/>
-    <w:rsid w:val="00BC49A7"/>
+    <w:rsid w:val="006F00F7"/>
     <w:pPr>
       <w:keepNext/>
       <w:keepLines/>
-      <w:spacing w:before="200" w:after="0"/>
+      <w:spacing w:before="240" w:after="240"/>
       <w:outlineLvl w:val="2"/>
     </w:pPr>
     <w:rPr>
@@ -1247,7 +1247,7 @@
     <w:basedOn w:val="Normal"/>
     <w:next w:val="BodyText"/>
     <w:qFormat/>
-    <w:rsid w:val="00BC49A7"/>
+    <w:rsid w:val="006F00F7"/>
     <w:pPr>
       <w:keepNext/>
       <w:keepLines/>

</xml_diff>

<commit_message>
update word style reference; auth names 10pt typeface, bibliography Arial font
</commit_message>
<xml_diff>
--- a/text/word-style-reference-ttmanu.docx
+++ b/text/word-style-reference-ttmanu.docx
@@ -329,7 +329,7 @@
   <w:abstractNum w:abstractNumId="0" w15:restartNumberingAfterBreak="0">
     <w:nsid w:val="FFFFFF7C"/>
     <w:multiLevelType w:val="singleLevel"/>
-    <w:tmpl w:val="8FB243C8"/>
+    <w:tmpl w:val="2AB84416"/>
     <w:lvl w:ilvl="0">
       <w:start w:val="1"/>
       <w:numFmt w:val="decimal"/>
@@ -346,7 +346,7 @@
   <w:abstractNum w:abstractNumId="1" w15:restartNumberingAfterBreak="0">
     <w:nsid w:val="FFFFFF7D"/>
     <w:multiLevelType w:val="singleLevel"/>
-    <w:tmpl w:val="A140993C"/>
+    <w:tmpl w:val="703E8A60"/>
     <w:lvl w:ilvl="0">
       <w:start w:val="1"/>
       <w:numFmt w:val="decimal"/>
@@ -363,7 +363,7 @@
   <w:abstractNum w:abstractNumId="2" w15:restartNumberingAfterBreak="0">
     <w:nsid w:val="FFFFFF7E"/>
     <w:multiLevelType w:val="singleLevel"/>
-    <w:tmpl w:val="23DE53A2"/>
+    <w:tmpl w:val="F0884CB8"/>
     <w:lvl w:ilvl="0">
       <w:start w:val="1"/>
       <w:numFmt w:val="decimal"/>
@@ -380,7 +380,7 @@
   <w:abstractNum w:abstractNumId="3" w15:restartNumberingAfterBreak="0">
     <w:nsid w:val="FFFFFF7F"/>
     <w:multiLevelType w:val="singleLevel"/>
-    <w:tmpl w:val="02C8290A"/>
+    <w:tmpl w:val="C8282460"/>
     <w:lvl w:ilvl="0">
       <w:start w:val="1"/>
       <w:numFmt w:val="decimal"/>
@@ -397,7 +397,7 @@
   <w:abstractNum w:abstractNumId="4" w15:restartNumberingAfterBreak="0">
     <w:nsid w:val="FFFFFF80"/>
     <w:multiLevelType w:val="singleLevel"/>
-    <w:tmpl w:val="91D2B1D2"/>
+    <w:tmpl w:val="95D81E06"/>
     <w:lvl w:ilvl="0">
       <w:start w:val="1"/>
       <w:numFmt w:val="bullet"/>
@@ -417,7 +417,7 @@
   <w:abstractNum w:abstractNumId="5" w15:restartNumberingAfterBreak="0">
     <w:nsid w:val="FFFFFF81"/>
     <w:multiLevelType w:val="singleLevel"/>
-    <w:tmpl w:val="4D32ED6C"/>
+    <w:tmpl w:val="0D364E6A"/>
     <w:lvl w:ilvl="0">
       <w:start w:val="1"/>
       <w:numFmt w:val="bullet"/>
@@ -437,7 +437,7 @@
   <w:abstractNum w:abstractNumId="6" w15:restartNumberingAfterBreak="0">
     <w:nsid w:val="FFFFFF82"/>
     <w:multiLevelType w:val="singleLevel"/>
-    <w:tmpl w:val="FCBA0CC6"/>
+    <w:tmpl w:val="9B4C373A"/>
     <w:lvl w:ilvl="0">
       <w:start w:val="1"/>
       <w:numFmt w:val="bullet"/>
@@ -457,7 +457,7 @@
   <w:abstractNum w:abstractNumId="7" w15:restartNumberingAfterBreak="0">
     <w:nsid w:val="FFFFFF83"/>
     <w:multiLevelType w:val="singleLevel"/>
-    <w:tmpl w:val="4B9AB9FE"/>
+    <w:tmpl w:val="3AA674B4"/>
     <w:lvl w:ilvl="0">
       <w:start w:val="1"/>
       <w:numFmt w:val="bullet"/>
@@ -477,7 +477,7 @@
   <w:abstractNum w:abstractNumId="8" w15:restartNumberingAfterBreak="0">
     <w:nsid w:val="FFFFFF88"/>
     <w:multiLevelType w:val="singleLevel"/>
-    <w:tmpl w:val="CD68C9DC"/>
+    <w:tmpl w:val="D9CE5670"/>
     <w:lvl w:ilvl="0">
       <w:start w:val="1"/>
       <w:numFmt w:val="decimal"/>
@@ -494,7 +494,7 @@
   <w:abstractNum w:abstractNumId="9" w15:restartNumberingAfterBreak="0">
     <w:nsid w:val="FFFFFF89"/>
     <w:multiLevelType w:val="singleLevel"/>
-    <w:tmpl w:val="C4DA9992"/>
+    <w:tmpl w:val="8CFE5240"/>
     <w:lvl w:ilvl="0">
       <w:start w:val="1"/>
       <w:numFmt w:val="bullet"/>
@@ -1038,11 +1038,11 @@
     <w:uiPriority w:val="9"/>
     <w:unhideWhenUsed/>
     <w:qFormat/>
-    <w:rsid w:val="006F00F7"/>
+    <w:rsid w:val="00E81A8F"/>
     <w:pPr>
       <w:keepNext/>
       <w:keepLines/>
-      <w:spacing w:before="240" w:after="240"/>
+      <w:spacing w:before="280" w:after="0" w:line="480" w:lineRule="auto"/>
       <w:outlineLvl w:val="1"/>
     </w:pPr>
     <w:rPr>
@@ -1060,11 +1060,11 @@
     <w:uiPriority w:val="9"/>
     <w:unhideWhenUsed/>
     <w:qFormat/>
-    <w:rsid w:val="006F00F7"/>
+    <w:rsid w:val="00E81A8F"/>
     <w:pPr>
       <w:keepNext/>
       <w:keepLines/>
-      <w:spacing w:before="240" w:after="240"/>
+      <w:spacing w:before="240" w:after="0" w:line="480" w:lineRule="auto"/>
       <w:outlineLvl w:val="2"/>
     </w:pPr>
     <w:rPr>
@@ -1080,11 +1080,11 @@
     <w:uiPriority w:val="9"/>
     <w:unhideWhenUsed/>
     <w:qFormat/>
-    <w:rsid w:val="00FE75CE"/>
+    <w:rsid w:val="00E81A8F"/>
     <w:pPr>
       <w:keepNext/>
       <w:keepLines/>
-      <w:spacing w:before="240" w:after="240"/>
+      <w:spacing w:before="240" w:after="0" w:line="480" w:lineRule="auto"/>
       <w:outlineLvl w:val="3"/>
     </w:pPr>
     <w:rPr>
@@ -1119,7 +1119,7 @@
     <w:uiPriority w:val="9"/>
     <w:unhideWhenUsed/>
     <w:qFormat/>
-    <w:rsid w:val="00BC49A7"/>
+    <w:rsid w:val="00E81A8F"/>
     <w:pPr>
       <w:keepNext/>
       <w:keepLines/>
@@ -1128,6 +1128,7 @@
     </w:pPr>
     <w:rPr>
       <w:rFonts w:ascii="Arial" w:eastAsiaTheme="majorEastAsia" w:hAnsi="Arial" w:cstheme="majorBidi"/>
+      <w:sz w:val="20"/>
     </w:rPr>
   </w:style>
   <w:style w:type="paragraph" w:styleId="Heading7">
@@ -1321,6 +1322,10 @@
     <w:name w:val="Bibliography"/>
     <w:basedOn w:val="Normal"/>
     <w:qFormat/>
+    <w:rsid w:val="00E81A8F"/>
+    <w:rPr>
+      <w:rFonts w:ascii="Arial" w:hAnsi="Arial"/>
+    </w:rPr>
   </w:style>
   <w:style w:type="paragraph" w:styleId="BlockText">
     <w:name w:val="Block Text"/>

</xml_diff>